<commit_message>
start kch to rpz
</commit_message>
<xml_diff>
--- a/docs/TZ.docx
+++ b/docs/TZ.docx
@@ -483,7 +483,7 @@
     </w:p>
     <w:p>
       <w:pPr>
-        <w:spacing w:line="360" w:lineRule="auto"/>
+        <w:spacing w:line="480" w:lineRule="auto"/>
         <w:ind w:firstLine="709"/>
         <w:jc w:val="both"/>
         <w:rPr>
@@ -529,7 +529,7 @@
     </w:p>
     <w:p>
       <w:pPr>
-        <w:spacing w:line="360" w:lineRule="auto"/>
+        <w:spacing w:line="480" w:lineRule="auto"/>
         <w:ind w:firstLine="709"/>
         <w:jc w:val="both"/>
         <w:rPr>
@@ -1627,8 +1627,6 @@
         </w:rPr>
         <w:t>.</w:t>
       </w:r>
-      <w:bookmarkStart w:id="0" w:name="_GoBack"/>
-      <w:bookmarkEnd w:id="0"/>
     </w:p>
     <w:p>
       <w:pPr>
@@ -2166,28 +2164,7 @@
           <w:sz w:val="28"/>
           <w:szCs w:val="28"/>
         </w:rPr>
-        <w:t xml:space="preserve">Просмотр </w:t>
-      </w:r>
-      <w:r>
-        <w:rPr>
-          <w:sz w:val="28"/>
-          <w:szCs w:val="28"/>
-        </w:rPr>
-        <w:t>журнала</w:t>
-      </w:r>
-      <w:r>
-        <w:rPr>
-          <w:sz w:val="28"/>
-          <w:szCs w:val="28"/>
-        </w:rPr>
-        <w:t xml:space="preserve"> приложения</w:t>
-      </w:r>
-      <w:r>
-        <w:rPr>
-          <w:sz w:val="28"/>
-          <w:szCs w:val="28"/>
-        </w:rPr>
-        <w:t>;</w:t>
+        <w:t>Изменить настройки;</w:t>
       </w:r>
     </w:p>
     <w:p>
@@ -2209,21 +2186,7 @@
           <w:sz w:val="28"/>
           <w:szCs w:val="28"/>
         </w:rPr>
-        <w:t xml:space="preserve">Очистка </w:t>
-      </w:r>
-      <w:r>
-        <w:rPr>
-          <w:sz w:val="28"/>
-          <w:szCs w:val="28"/>
-        </w:rPr>
-        <w:t>журнала</w:t>
-      </w:r>
-      <w:r>
-        <w:rPr>
-          <w:sz w:val="28"/>
-          <w:szCs w:val="28"/>
-        </w:rPr>
-        <w:t xml:space="preserve"> приложения.</w:t>
+        <w:t>Выполнение команды операционной системы.</w:t>
       </w:r>
     </w:p>
     <w:p>
@@ -2255,7 +2218,7 @@
           <w:sz w:val="28"/>
           <w:szCs w:val="28"/>
         </w:rPr>
-        <w:t xml:space="preserve">. Программная система должна автоматически извлекать описание файла из файлов формата </w:t>
+        <w:t xml:space="preserve">. Программная система должна автоматически извлекать из файлов формата </w:t>
       </w:r>
       <w:r>
         <w:rPr>
@@ -2280,6 +2243,126 @@
         </w:rPr>
         <w:t>Executable</w:t>
       </w:r>
+      <w:r>
+        <w:rPr>
+          <w:sz w:val="28"/>
+          <w:szCs w:val="28"/>
+        </w:rPr>
+        <w:t xml:space="preserve"> следующую информацию:</w:t>
+      </w:r>
+    </w:p>
+    <w:p>
+      <w:pPr>
+        <w:pStyle w:val="a7"/>
+        <w:numPr>
+          <w:ilvl w:val="0"/>
+          <w:numId w:val="7"/>
+        </w:numPr>
+        <w:spacing w:line="480" w:lineRule="auto"/>
+        <w:jc w:val="both"/>
+        <w:rPr>
+          <w:sz w:val="28"/>
+          <w:szCs w:val="28"/>
+        </w:rPr>
+      </w:pPr>
+      <w:r>
+        <w:rPr>
+          <w:sz w:val="28"/>
+          <w:szCs w:val="28"/>
+        </w:rPr>
+        <w:t>Описание файла;</w:t>
+      </w:r>
+    </w:p>
+    <w:p>
+      <w:pPr>
+        <w:pStyle w:val="a7"/>
+        <w:numPr>
+          <w:ilvl w:val="0"/>
+          <w:numId w:val="7"/>
+        </w:numPr>
+        <w:spacing w:line="480" w:lineRule="auto"/>
+        <w:jc w:val="both"/>
+        <w:rPr>
+          <w:sz w:val="28"/>
+          <w:szCs w:val="28"/>
+        </w:rPr>
+      </w:pPr>
+      <w:r>
+        <w:rPr>
+          <w:sz w:val="28"/>
+          <w:szCs w:val="28"/>
+        </w:rPr>
+        <w:t>Версию файла;</w:t>
+      </w:r>
+    </w:p>
+    <w:p>
+      <w:pPr>
+        <w:pStyle w:val="a7"/>
+        <w:numPr>
+          <w:ilvl w:val="0"/>
+          <w:numId w:val="7"/>
+        </w:numPr>
+        <w:spacing w:line="480" w:lineRule="auto"/>
+        <w:jc w:val="both"/>
+        <w:rPr>
+          <w:sz w:val="28"/>
+          <w:szCs w:val="28"/>
+        </w:rPr>
+      </w:pPr>
+      <w:r>
+        <w:rPr>
+          <w:sz w:val="28"/>
+          <w:szCs w:val="28"/>
+        </w:rPr>
+        <w:t>Версию продукта;</w:t>
+      </w:r>
+    </w:p>
+    <w:p>
+      <w:pPr>
+        <w:pStyle w:val="a7"/>
+        <w:numPr>
+          <w:ilvl w:val="0"/>
+          <w:numId w:val="7"/>
+        </w:numPr>
+        <w:spacing w:line="480" w:lineRule="auto"/>
+        <w:jc w:val="both"/>
+        <w:rPr>
+          <w:sz w:val="28"/>
+          <w:szCs w:val="28"/>
+        </w:rPr>
+      </w:pPr>
+      <w:r>
+        <w:rPr>
+          <w:sz w:val="28"/>
+          <w:szCs w:val="28"/>
+        </w:rPr>
+        <w:t>Название производителя;</w:t>
+      </w:r>
+    </w:p>
+    <w:p>
+      <w:pPr>
+        <w:pStyle w:val="a7"/>
+        <w:numPr>
+          <w:ilvl w:val="0"/>
+          <w:numId w:val="7"/>
+        </w:numPr>
+        <w:spacing w:line="480" w:lineRule="auto"/>
+        <w:jc w:val="both"/>
+        <w:rPr>
+          <w:sz w:val="28"/>
+          <w:szCs w:val="28"/>
+        </w:rPr>
+      </w:pPr>
+      <w:r>
+        <w:rPr>
+          <w:sz w:val="28"/>
+          <w:szCs w:val="28"/>
+        </w:rPr>
+        <w:lastRenderedPageBreak/>
+        <w:t>Название продукта</w:t>
+      </w:r>
+      <w:bookmarkStart w:id="0" w:name="_GoBack"/>
+      <w:bookmarkEnd w:id="0"/>
       <w:r>
         <w:rPr>
           <w:sz w:val="28"/>
@@ -2451,7 +2534,6 @@
           <w:sz w:val="28"/>
           <w:szCs w:val="28"/>
         </w:rPr>
-        <w:lastRenderedPageBreak/>
         <w:t xml:space="preserve">Структура хранимой информации в </w:t>
       </w:r>
       <w:r>
@@ -2504,7 +2586,16 @@
         <w:t xml:space="preserve">5.1.3. Результаты должны быть представлены в виде </w:t>
       </w:r>
       <w:r>
-        <w:t>исходных текстов программы и ее дистрибутивная версия</w:t>
+        <w:t>исходных текстов программы и ее дистрибутивн</w:t>
+      </w:r>
+      <w:r>
+        <w:t>ой</w:t>
+      </w:r>
+      <w:r>
+        <w:t xml:space="preserve"> верси</w:t>
+      </w:r>
+      <w:r>
+        <w:t>и</w:t>
       </w:r>
       <w:r>
         <w:t>.</w:t>
@@ -2739,6 +2830,7 @@
           <w:sz w:val="28"/>
           <w:szCs w:val="28"/>
         </w:rPr>
+        <w:lastRenderedPageBreak/>
         <w:t xml:space="preserve">5.4.2.1. Тип процессора </w:t>
       </w:r>
       <w:r>
@@ -2890,7 +2982,6 @@
         <w:pStyle w:val="2"/>
       </w:pPr>
       <w:r>
-        <w:lastRenderedPageBreak/>
         <w:t>5.5. Требования к информационной и программной совместимости</w:t>
       </w:r>
     </w:p>
@@ -3179,6 +3270,7 @@
           <w:sz w:val="28"/>
           <w:szCs w:val="28"/>
         </w:rPr>
+        <w:lastRenderedPageBreak/>
         <w:t>6. Требования к программной документации</w:t>
       </w:r>
     </w:p>
@@ -3246,7 +3338,6 @@
           <w:sz w:val="28"/>
           <w:szCs w:val="28"/>
         </w:rPr>
-        <w:lastRenderedPageBreak/>
         <w:t>6.</w:t>
       </w:r>
       <w:r>
@@ -3872,6 +3963,7 @@
           <w:sz w:val="28"/>
           <w:szCs w:val="28"/>
         </w:rPr>
+        <w:lastRenderedPageBreak/>
         <w:t>7. Технико-экономические показатели</w:t>
       </w:r>
     </w:p>
@@ -4033,7 +4125,6 @@
                 <w:sz w:val="28"/>
                 <w:szCs w:val="28"/>
               </w:rPr>
-              <w:lastRenderedPageBreak/>
               <w:t>даты, %</w:t>
             </w:r>
           </w:p>
@@ -4063,7 +4154,6 @@
                 <w:sz w:val="28"/>
                 <w:szCs w:val="28"/>
               </w:rPr>
-              <w:lastRenderedPageBreak/>
               <w:t>Отчётность</w:t>
             </w:r>
           </w:p>
@@ -4591,6 +4681,7 @@
                 <w:sz w:val="28"/>
                 <w:szCs w:val="28"/>
               </w:rPr>
+              <w:lastRenderedPageBreak/>
               <w:t>Оценочное тестирование и (рабочий проект).</w:t>
             </w:r>
           </w:p>
@@ -4752,6 +4843,7 @@
                 <w:sz w:val="28"/>
                 <w:szCs w:val="28"/>
               </w:rPr>
+              <w:lastRenderedPageBreak/>
               <w:t xml:space="preserve">5. </w:t>
             </w:r>
           </w:p>
@@ -4894,7 +4986,6 @@
                 <w:sz w:val="28"/>
                 <w:szCs w:val="28"/>
               </w:rPr>
-              <w:lastRenderedPageBreak/>
               <w:t>6.</w:t>
             </w:r>
           </w:p>
@@ -5242,7 +5333,7 @@
           <w:rPr>
             <w:noProof/>
           </w:rPr>
-          <w:t>4</w:t>
+          <w:t>6</w:t>
         </w:r>
         <w:r>
           <w:fldChar w:fldCharType="end"/>
@@ -5393,9 +5484,9 @@
     </w:lvl>
   </w:abstractNum>
   <w:abstractNum w:abstractNumId="1" w15:restartNumberingAfterBreak="0">
-    <w:nsid w:val="1DE22CF4"/>
+    <w:nsid w:val="11440BC3"/>
     <w:multiLevelType w:val="hybridMultilevel"/>
-    <w:tmpl w:val="95C42D20"/>
+    <w:tmpl w:val="D56ABAAA"/>
     <w:lvl w:ilvl="0" w:tplc="04190001">
       <w:start w:val="1"/>
       <w:numFmt w:val="bullet"/>
@@ -5506,16 +5597,16 @@
     </w:lvl>
   </w:abstractNum>
   <w:abstractNum w:abstractNumId="2" w15:restartNumberingAfterBreak="0">
-    <w:nsid w:val="211C5B59"/>
+    <w:nsid w:val="1DE22CF4"/>
     <w:multiLevelType w:val="hybridMultilevel"/>
-    <w:tmpl w:val="796A5186"/>
+    <w:tmpl w:val="95C42D20"/>
     <w:lvl w:ilvl="0" w:tplc="04190001">
       <w:start w:val="1"/>
       <w:numFmt w:val="bullet"/>
       <w:lvlText w:val=""/>
       <w:lvlJc w:val="left"/>
       <w:pPr>
-        <w:ind w:left="1068" w:hanging="360"/>
+        <w:ind w:left="1440" w:hanging="360"/>
       </w:pPr>
       <w:rPr>
         <w:rFonts w:ascii="Symbol" w:hAnsi="Symbol" w:hint="default"/>
@@ -5527,7 +5618,7 @@
       <w:lvlText w:val="o"/>
       <w:lvlJc w:val="left"/>
       <w:pPr>
-        <w:ind w:left="1788" w:hanging="360"/>
+        <w:ind w:left="2160" w:hanging="360"/>
       </w:pPr>
       <w:rPr>
         <w:rFonts w:ascii="Courier New" w:hAnsi="Courier New" w:cs="Courier New" w:hint="default"/>
@@ -5539,7 +5630,7 @@
       <w:lvlText w:val=""/>
       <w:lvlJc w:val="left"/>
       <w:pPr>
-        <w:ind w:left="2508" w:hanging="360"/>
+        <w:ind w:left="2880" w:hanging="360"/>
       </w:pPr>
       <w:rPr>
         <w:rFonts w:ascii="Wingdings" w:hAnsi="Wingdings" w:hint="default"/>
@@ -5551,7 +5642,7 @@
       <w:lvlText w:val=""/>
       <w:lvlJc w:val="left"/>
       <w:pPr>
-        <w:ind w:left="3228" w:hanging="360"/>
+        <w:ind w:left="3600" w:hanging="360"/>
       </w:pPr>
       <w:rPr>
         <w:rFonts w:ascii="Symbol" w:hAnsi="Symbol" w:hint="default"/>
@@ -5563,7 +5654,7 @@
       <w:lvlText w:val="o"/>
       <w:lvlJc w:val="left"/>
       <w:pPr>
-        <w:ind w:left="3948" w:hanging="360"/>
+        <w:ind w:left="4320" w:hanging="360"/>
       </w:pPr>
       <w:rPr>
         <w:rFonts w:ascii="Courier New" w:hAnsi="Courier New" w:cs="Courier New" w:hint="default"/>
@@ -5575,7 +5666,7 @@
       <w:lvlText w:val=""/>
       <w:lvlJc w:val="left"/>
       <w:pPr>
-        <w:ind w:left="4668" w:hanging="360"/>
+        <w:ind w:left="5040" w:hanging="360"/>
       </w:pPr>
       <w:rPr>
         <w:rFonts w:ascii="Wingdings" w:hAnsi="Wingdings" w:hint="default"/>
@@ -5587,7 +5678,7 @@
       <w:lvlText w:val=""/>
       <w:lvlJc w:val="left"/>
       <w:pPr>
-        <w:ind w:left="5388" w:hanging="360"/>
+        <w:ind w:left="5760" w:hanging="360"/>
       </w:pPr>
       <w:rPr>
         <w:rFonts w:ascii="Symbol" w:hAnsi="Symbol" w:hint="default"/>
@@ -5599,7 +5690,7 @@
       <w:lvlText w:val="o"/>
       <w:lvlJc w:val="left"/>
       <w:pPr>
-        <w:ind w:left="6108" w:hanging="360"/>
+        <w:ind w:left="6480" w:hanging="360"/>
       </w:pPr>
       <w:rPr>
         <w:rFonts w:ascii="Courier New" w:hAnsi="Courier New" w:cs="Courier New" w:hint="default"/>
@@ -5611,7 +5702,7 @@
       <w:lvlText w:val=""/>
       <w:lvlJc w:val="left"/>
       <w:pPr>
-        <w:ind w:left="6828" w:hanging="360"/>
+        <w:ind w:left="7200" w:hanging="360"/>
       </w:pPr>
       <w:rPr>
         <w:rFonts w:ascii="Wingdings" w:hAnsi="Wingdings" w:hint="default"/>
@@ -5619,16 +5710,16 @@
     </w:lvl>
   </w:abstractNum>
   <w:abstractNum w:abstractNumId="3" w15:restartNumberingAfterBreak="0">
-    <w:nsid w:val="43263BA9"/>
+    <w:nsid w:val="211C5B59"/>
     <w:multiLevelType w:val="hybridMultilevel"/>
-    <w:tmpl w:val="FB0A7110"/>
+    <w:tmpl w:val="796A5186"/>
     <w:lvl w:ilvl="0" w:tplc="04190001">
       <w:start w:val="1"/>
       <w:numFmt w:val="bullet"/>
       <w:lvlText w:val=""/>
       <w:lvlJc w:val="left"/>
       <w:pPr>
-        <w:ind w:left="1440" w:hanging="360"/>
+        <w:ind w:left="1068" w:hanging="360"/>
       </w:pPr>
       <w:rPr>
         <w:rFonts w:ascii="Symbol" w:hAnsi="Symbol" w:hint="default"/>
@@ -5640,7 +5731,7 @@
       <w:lvlText w:val="o"/>
       <w:lvlJc w:val="left"/>
       <w:pPr>
-        <w:ind w:left="2160" w:hanging="360"/>
+        <w:ind w:left="1788" w:hanging="360"/>
       </w:pPr>
       <w:rPr>
         <w:rFonts w:ascii="Courier New" w:hAnsi="Courier New" w:cs="Courier New" w:hint="default"/>
@@ -5652,7 +5743,7 @@
       <w:lvlText w:val=""/>
       <w:lvlJc w:val="left"/>
       <w:pPr>
-        <w:ind w:left="2880" w:hanging="360"/>
+        <w:ind w:left="2508" w:hanging="360"/>
       </w:pPr>
       <w:rPr>
         <w:rFonts w:ascii="Wingdings" w:hAnsi="Wingdings" w:hint="default"/>
@@ -5664,7 +5755,7 @@
       <w:lvlText w:val=""/>
       <w:lvlJc w:val="left"/>
       <w:pPr>
-        <w:ind w:left="3600" w:hanging="360"/>
+        <w:ind w:left="3228" w:hanging="360"/>
       </w:pPr>
       <w:rPr>
         <w:rFonts w:ascii="Symbol" w:hAnsi="Symbol" w:hint="default"/>
@@ -5676,7 +5767,7 @@
       <w:lvlText w:val="o"/>
       <w:lvlJc w:val="left"/>
       <w:pPr>
-        <w:ind w:left="4320" w:hanging="360"/>
+        <w:ind w:left="3948" w:hanging="360"/>
       </w:pPr>
       <w:rPr>
         <w:rFonts w:ascii="Courier New" w:hAnsi="Courier New" w:cs="Courier New" w:hint="default"/>
@@ -5688,7 +5779,7 @@
       <w:lvlText w:val=""/>
       <w:lvlJc w:val="left"/>
       <w:pPr>
-        <w:ind w:left="5040" w:hanging="360"/>
+        <w:ind w:left="4668" w:hanging="360"/>
       </w:pPr>
       <w:rPr>
         <w:rFonts w:ascii="Wingdings" w:hAnsi="Wingdings" w:hint="default"/>
@@ -5700,7 +5791,7 @@
       <w:lvlText w:val=""/>
       <w:lvlJc w:val="left"/>
       <w:pPr>
-        <w:ind w:left="5760" w:hanging="360"/>
+        <w:ind w:left="5388" w:hanging="360"/>
       </w:pPr>
       <w:rPr>
         <w:rFonts w:ascii="Symbol" w:hAnsi="Symbol" w:hint="default"/>
@@ -5712,7 +5803,7 @@
       <w:lvlText w:val="o"/>
       <w:lvlJc w:val="left"/>
       <w:pPr>
-        <w:ind w:left="6480" w:hanging="360"/>
+        <w:ind w:left="6108" w:hanging="360"/>
       </w:pPr>
       <w:rPr>
         <w:rFonts w:ascii="Courier New" w:hAnsi="Courier New" w:cs="Courier New" w:hint="default"/>
@@ -5724,7 +5815,7 @@
       <w:lvlText w:val=""/>
       <w:lvlJc w:val="left"/>
       <w:pPr>
-        <w:ind w:left="7200" w:hanging="360"/>
+        <w:ind w:left="6828" w:hanging="360"/>
       </w:pPr>
       <w:rPr>
         <w:rFonts w:ascii="Wingdings" w:hAnsi="Wingdings" w:hint="default"/>
@@ -5732,16 +5823,16 @@
     </w:lvl>
   </w:abstractNum>
   <w:abstractNum w:abstractNumId="4" w15:restartNumberingAfterBreak="0">
-    <w:nsid w:val="4D544D3E"/>
+    <w:nsid w:val="43263BA9"/>
     <w:multiLevelType w:val="hybridMultilevel"/>
-    <w:tmpl w:val="0F9E678C"/>
+    <w:tmpl w:val="FB0A7110"/>
     <w:lvl w:ilvl="0" w:tplc="04190001">
       <w:start w:val="1"/>
       <w:numFmt w:val="bullet"/>
       <w:lvlText w:val=""/>
       <w:lvlJc w:val="left"/>
       <w:pPr>
-        <w:ind w:left="1428" w:hanging="360"/>
+        <w:ind w:left="1440" w:hanging="360"/>
       </w:pPr>
       <w:rPr>
         <w:rFonts w:ascii="Symbol" w:hAnsi="Symbol" w:hint="default"/>
@@ -5753,7 +5844,7 @@
       <w:lvlText w:val="o"/>
       <w:lvlJc w:val="left"/>
       <w:pPr>
-        <w:ind w:left="2148" w:hanging="360"/>
+        <w:ind w:left="2160" w:hanging="360"/>
       </w:pPr>
       <w:rPr>
         <w:rFonts w:ascii="Courier New" w:hAnsi="Courier New" w:cs="Courier New" w:hint="default"/>
@@ -5765,7 +5856,7 @@
       <w:lvlText w:val=""/>
       <w:lvlJc w:val="left"/>
       <w:pPr>
-        <w:ind w:left="2868" w:hanging="360"/>
+        <w:ind w:left="2880" w:hanging="360"/>
       </w:pPr>
       <w:rPr>
         <w:rFonts w:ascii="Wingdings" w:hAnsi="Wingdings" w:hint="default"/>
@@ -5777,7 +5868,7 @@
       <w:lvlText w:val=""/>
       <w:lvlJc w:val="left"/>
       <w:pPr>
-        <w:ind w:left="3588" w:hanging="360"/>
+        <w:ind w:left="3600" w:hanging="360"/>
       </w:pPr>
       <w:rPr>
         <w:rFonts w:ascii="Symbol" w:hAnsi="Symbol" w:hint="default"/>
@@ -5789,7 +5880,7 @@
       <w:lvlText w:val="o"/>
       <w:lvlJc w:val="left"/>
       <w:pPr>
-        <w:ind w:left="4308" w:hanging="360"/>
+        <w:ind w:left="4320" w:hanging="360"/>
       </w:pPr>
       <w:rPr>
         <w:rFonts w:ascii="Courier New" w:hAnsi="Courier New" w:cs="Courier New" w:hint="default"/>
@@ -5801,7 +5892,7 @@
       <w:lvlText w:val=""/>
       <w:lvlJc w:val="left"/>
       <w:pPr>
-        <w:ind w:left="5028" w:hanging="360"/>
+        <w:ind w:left="5040" w:hanging="360"/>
       </w:pPr>
       <w:rPr>
         <w:rFonts w:ascii="Wingdings" w:hAnsi="Wingdings" w:hint="default"/>
@@ -5813,7 +5904,7 @@
       <w:lvlText w:val=""/>
       <w:lvlJc w:val="left"/>
       <w:pPr>
-        <w:ind w:left="5748" w:hanging="360"/>
+        <w:ind w:left="5760" w:hanging="360"/>
       </w:pPr>
       <w:rPr>
         <w:rFonts w:ascii="Symbol" w:hAnsi="Symbol" w:hint="default"/>
@@ -5825,7 +5916,7 @@
       <w:lvlText w:val="o"/>
       <w:lvlJc w:val="left"/>
       <w:pPr>
-        <w:ind w:left="6468" w:hanging="360"/>
+        <w:ind w:left="6480" w:hanging="360"/>
       </w:pPr>
       <w:rPr>
         <w:rFonts w:ascii="Courier New" w:hAnsi="Courier New" w:cs="Courier New" w:hint="default"/>
@@ -5837,7 +5928,7 @@
       <w:lvlText w:val=""/>
       <w:lvlJc w:val="left"/>
       <w:pPr>
-        <w:ind w:left="7188" w:hanging="360"/>
+        <w:ind w:left="7200" w:hanging="360"/>
       </w:pPr>
       <w:rPr>
         <w:rFonts w:ascii="Wingdings" w:hAnsi="Wingdings" w:hint="default"/>
@@ -5845,6 +5936,119 @@
     </w:lvl>
   </w:abstractNum>
   <w:abstractNum w:abstractNumId="5" w15:restartNumberingAfterBreak="0">
+    <w:nsid w:val="4D544D3E"/>
+    <w:multiLevelType w:val="hybridMultilevel"/>
+    <w:tmpl w:val="0F9E678C"/>
+    <w:lvl w:ilvl="0" w:tplc="04190001">
+      <w:start w:val="1"/>
+      <w:numFmt w:val="bullet"/>
+      <w:lvlText w:val=""/>
+      <w:lvlJc w:val="left"/>
+      <w:pPr>
+        <w:ind w:left="1428" w:hanging="360"/>
+      </w:pPr>
+      <w:rPr>
+        <w:rFonts w:ascii="Symbol" w:hAnsi="Symbol" w:hint="default"/>
+      </w:rPr>
+    </w:lvl>
+    <w:lvl w:ilvl="1" w:tplc="04190003" w:tentative="1">
+      <w:start w:val="1"/>
+      <w:numFmt w:val="bullet"/>
+      <w:lvlText w:val="o"/>
+      <w:lvlJc w:val="left"/>
+      <w:pPr>
+        <w:ind w:left="2148" w:hanging="360"/>
+      </w:pPr>
+      <w:rPr>
+        <w:rFonts w:ascii="Courier New" w:hAnsi="Courier New" w:cs="Courier New" w:hint="default"/>
+      </w:rPr>
+    </w:lvl>
+    <w:lvl w:ilvl="2" w:tplc="04190005" w:tentative="1">
+      <w:start w:val="1"/>
+      <w:numFmt w:val="bullet"/>
+      <w:lvlText w:val=""/>
+      <w:lvlJc w:val="left"/>
+      <w:pPr>
+        <w:ind w:left="2868" w:hanging="360"/>
+      </w:pPr>
+      <w:rPr>
+        <w:rFonts w:ascii="Wingdings" w:hAnsi="Wingdings" w:hint="default"/>
+      </w:rPr>
+    </w:lvl>
+    <w:lvl w:ilvl="3" w:tplc="04190001" w:tentative="1">
+      <w:start w:val="1"/>
+      <w:numFmt w:val="bullet"/>
+      <w:lvlText w:val=""/>
+      <w:lvlJc w:val="left"/>
+      <w:pPr>
+        <w:ind w:left="3588" w:hanging="360"/>
+      </w:pPr>
+      <w:rPr>
+        <w:rFonts w:ascii="Symbol" w:hAnsi="Symbol" w:hint="default"/>
+      </w:rPr>
+    </w:lvl>
+    <w:lvl w:ilvl="4" w:tplc="04190003" w:tentative="1">
+      <w:start w:val="1"/>
+      <w:numFmt w:val="bullet"/>
+      <w:lvlText w:val="o"/>
+      <w:lvlJc w:val="left"/>
+      <w:pPr>
+        <w:ind w:left="4308" w:hanging="360"/>
+      </w:pPr>
+      <w:rPr>
+        <w:rFonts w:ascii="Courier New" w:hAnsi="Courier New" w:cs="Courier New" w:hint="default"/>
+      </w:rPr>
+    </w:lvl>
+    <w:lvl w:ilvl="5" w:tplc="04190005" w:tentative="1">
+      <w:start w:val="1"/>
+      <w:numFmt w:val="bullet"/>
+      <w:lvlText w:val=""/>
+      <w:lvlJc w:val="left"/>
+      <w:pPr>
+        <w:ind w:left="5028" w:hanging="360"/>
+      </w:pPr>
+      <w:rPr>
+        <w:rFonts w:ascii="Wingdings" w:hAnsi="Wingdings" w:hint="default"/>
+      </w:rPr>
+    </w:lvl>
+    <w:lvl w:ilvl="6" w:tplc="04190001" w:tentative="1">
+      <w:start w:val="1"/>
+      <w:numFmt w:val="bullet"/>
+      <w:lvlText w:val=""/>
+      <w:lvlJc w:val="left"/>
+      <w:pPr>
+        <w:ind w:left="5748" w:hanging="360"/>
+      </w:pPr>
+      <w:rPr>
+        <w:rFonts w:ascii="Symbol" w:hAnsi="Symbol" w:hint="default"/>
+      </w:rPr>
+    </w:lvl>
+    <w:lvl w:ilvl="7" w:tplc="04190003" w:tentative="1">
+      <w:start w:val="1"/>
+      <w:numFmt w:val="bullet"/>
+      <w:lvlText w:val="o"/>
+      <w:lvlJc w:val="left"/>
+      <w:pPr>
+        <w:ind w:left="6468" w:hanging="360"/>
+      </w:pPr>
+      <w:rPr>
+        <w:rFonts w:ascii="Courier New" w:hAnsi="Courier New" w:cs="Courier New" w:hint="default"/>
+      </w:rPr>
+    </w:lvl>
+    <w:lvl w:ilvl="8" w:tplc="04190005" w:tentative="1">
+      <w:start w:val="1"/>
+      <w:numFmt w:val="bullet"/>
+      <w:lvlText w:val=""/>
+      <w:lvlJc w:val="left"/>
+      <w:pPr>
+        <w:ind w:left="7188" w:hanging="360"/>
+      </w:pPr>
+      <w:rPr>
+        <w:rFonts w:ascii="Wingdings" w:hAnsi="Wingdings" w:hint="default"/>
+      </w:rPr>
+    </w:lvl>
+  </w:abstractNum>
+  <w:abstractNum w:abstractNumId="6" w15:restartNumberingAfterBreak="0">
     <w:nsid w:val="62C84C8F"/>
     <w:multiLevelType w:val="hybridMultilevel"/>
     <w:tmpl w:val="9072CADA"/>
@@ -5985,21 +6189,24 @@
     </w:lvl>
   </w:abstractNum>
   <w:num w:numId="1">
-    <w:abstractNumId w:val="5"/>
+    <w:abstractNumId w:val="6"/>
   </w:num>
   <w:num w:numId="2">
-    <w:abstractNumId w:val="3"/>
+    <w:abstractNumId w:val="4"/>
   </w:num>
   <w:num w:numId="3">
     <w:abstractNumId w:val="0"/>
   </w:num>
   <w:num w:numId="4">
+    <w:abstractNumId w:val="3"/>
+  </w:num>
+  <w:num w:numId="5">
+    <w:abstractNumId w:val="5"/>
+  </w:num>
+  <w:num w:numId="6">
     <w:abstractNumId w:val="2"/>
   </w:num>
-  <w:num w:numId="5">
-    <w:abstractNumId w:val="4"/>
-  </w:num>
-  <w:num w:numId="6">
+  <w:num w:numId="7">
     <w:abstractNumId w:val="1"/>
   </w:num>
 </w:numbering>

</xml_diff>

<commit_message>
ad triggers, add PE bits, fix some markup
</commit_message>
<xml_diff>
--- a/docs/TZ.docx
+++ b/docs/TZ.docx
@@ -248,8 +248,6 @@
       <w:r>
         <w:t>1</w:t>
       </w:r>
-      <w:bookmarkStart w:id="0" w:name="_GoBack"/>
-      <w:bookmarkEnd w:id="0"/>
     </w:p>
     <w:p>
       <w:pPr>
@@ -3540,6 +3538,62 @@
         <w:t>.</w:t>
       </w:r>
     </w:p>
+    <w:p>
+      <w:pPr>
+        <w:spacing w:line="480" w:lineRule="auto"/>
+        <w:ind w:firstLine="708"/>
+        <w:jc w:val="both"/>
+        <w:rPr>
+          <w:sz w:val="28"/>
+          <w:szCs w:val="28"/>
+        </w:rPr>
+      </w:pPr>
+      <w:bookmarkStart w:id="0" w:name="_GoBack"/>
+      <w:r>
+        <w:rPr>
+          <w:sz w:val="28"/>
+          <w:szCs w:val="28"/>
+        </w:rPr>
+        <w:t>5.5.</w:t>
+      </w:r>
+      <w:r>
+        <w:rPr>
+          <w:sz w:val="28"/>
+          <w:szCs w:val="28"/>
+        </w:rPr>
+        <w:t>2</w:t>
+      </w:r>
+      <w:r>
+        <w:rPr>
+          <w:sz w:val="28"/>
+          <w:szCs w:val="28"/>
+        </w:rPr>
+        <w:t>. Программное обеспечение</w:t>
+      </w:r>
+      <w:r>
+        <w:rPr>
+          <w:sz w:val="28"/>
+          <w:szCs w:val="28"/>
+        </w:rPr>
+        <w:t xml:space="preserve"> должно быть написано на языке </w:t>
+      </w:r>
+      <w:r>
+        <w:rPr>
+          <w:sz w:val="28"/>
+          <w:szCs w:val="28"/>
+          <w:lang w:val="en-US"/>
+        </w:rPr>
+        <w:t>Java</w:t>
+      </w:r>
+      <w:r>
+        <w:rPr>
+          <w:sz w:val="28"/>
+          <w:szCs w:val="28"/>
+        </w:rPr>
+        <w:t>.</w:t>
+      </w:r>
+    </w:p>
+    <w:bookmarkEnd w:id="0"/>
     <w:p>
       <w:pPr>
         <w:pStyle w:val="2"/>
@@ -5807,7 +5861,7 @@
           <w:rPr>
             <w:noProof/>
           </w:rPr>
-          <w:t>11</w:t>
+          <w:t>8</w:t>
         </w:r>
         <w:r>
           <w:fldChar w:fldCharType="end"/>

</xml_diff>